<commit_message>
Conversion to rmd 2 main documents, exports to pdf, md and docx
</commit_message>
<xml_diff>
--- a/docs/R Introduction to Basic Features/R_basic_features_practical.docx
+++ b/docs/R Introduction to Basic Features/R_basic_features_practical.docx
@@ -177,7 +177,7 @@
           <w:iCs/>
           <w:i/>
         </w:rPr>
-        <w:t xml:space="preserve">All the material for today’s course is available from this link:</w:t>
+        <w:t xml:space="preserve">All the material for today's course is available from this link:</w:t>
       </w:r>
       <w:r>
         <w:rPr>
@@ -244,40 +244,7 @@
         <w:pStyle w:val="FirstParagraph"/>
       </w:pPr>
       <w:r>
-        <w:t xml:space="preserve">The output (directory path) should match the location you are working in today, and this folder should also contain the files named</w:t>
-      </w:r>
-      <w:r>
-        <w:t xml:space="preserve"> </w:t>
-      </w:r>
-      <w:r>
-        <w:t xml:space="preserve">“</w:t>
-      </w:r>
-      <w:r>
-        <w:t xml:space="preserve">inflammation_data.csv</w:t>
-      </w:r>
-      <w:r>
-        <w:t xml:space="preserve">”</w:t>
-      </w:r>
-      <w:r>
-        <w:t xml:space="preserve"> </w:t>
-      </w:r>
-      <w:r>
-        <w:t xml:space="preserve">and</w:t>
-      </w:r>
-      <w:r>
-        <w:t xml:space="preserve"> </w:t>
-      </w:r>
-      <w:r>
-        <w:t xml:space="preserve">“</w:t>
-      </w:r>
-      <w:r>
-        <w:t xml:space="preserve">sample.csv</w:t>
-      </w:r>
-      <w:r>
-        <w:t xml:space="preserve">”</w:t>
-      </w:r>
-      <w:r>
-        <w:t xml:space="preserve">.</w:t>
+        <w:t xml:space="preserve">The output (directory path) should match the location you are working in today, and this folder should also contain the files named "inflammation_data.csv" and "sample.csv".</w:t>
       </w:r>
     </w:p>
     <w:p>
@@ -293,7 +260,7 @@
         <w:pStyle w:val="BodyText"/>
       </w:pPr>
       <w:r>
-        <w:t xml:space="preserve">If you see an error message at any point, first check the command matches that in the tutorial exactly and that you haven’t accidentally missed an earlier command out. Pay particular attention to lower/upper case letters, underscores, dashes or dots in function or object names, and that brackets and quotes are correctly paired. If you can’t spot the problem or have a question at any point, please don’t hesitate to ask.</w:t>
+        <w:t xml:space="preserve">If you see an error message at any point, first check the command matches that in the tutorial exactly and that you haven't accidentally missed an earlier command out. Pay particular attention to lower/upper case letters, underscores, dashes or dots in function or object names, and that brackets and quotes are correctly paired. If you can't spot the problem or have a question at any point, please don't hesitate to ask.</w:t>
       </w:r>
     </w:p>
     <w:bookmarkEnd w:id="24"/>
@@ -325,43 +292,7 @@
         </w:numPr>
       </w:pPr>
       <w:r>
-        <w:t xml:space="preserve">To save your work, click on the disk icon in the same toolbar as the</w:t>
-      </w:r>
-      <w:r>
-        <w:t xml:space="preserve"> </w:t>
-      </w:r>
-      <w:r>
-        <w:t xml:space="preserve">‘</w:t>
-      </w:r>
-      <w:r>
-        <w:t xml:space="preserve">run</w:t>
-      </w:r>
-      <w:r>
-        <w:t xml:space="preserve">’</w:t>
-      </w:r>
-      <w:r>
-        <w:t xml:space="preserve"> </w:t>
-      </w:r>
-      <w:r>
-        <w:t xml:space="preserve">button. Giving a filename with a .R extension, such as</w:t>
-      </w:r>
-      <w:r>
-        <w:t xml:space="preserve"> </w:t>
-      </w:r>
-      <w:r>
-        <w:t xml:space="preserve">‘</w:t>
-      </w:r>
-      <w:r>
-        <w:t xml:space="preserve">R_course_code.R</w:t>
-      </w:r>
-      <w:r>
-        <w:t xml:space="preserve">’</w:t>
-      </w:r>
-      <w:r>
-        <w:t xml:space="preserve"> </w:t>
-      </w:r>
-      <w:r>
-        <w:t xml:space="preserve">saves it as an R script file - this can be opened like any text file but the .R extension is useful to identify your files that contain scripts.</w:t>
+        <w:t xml:space="preserve">To save your work, click on the disk icon in the same toolbar as the 'run' button. Giving a filename with a .R extension, such as 'R_course_code.R' saves it as an R script file - this can be opened like any text file but the .R extension is useful to identify your files that contain scripts.</w:t>
       </w:r>
       <w:r>
         <w:t xml:space="preserve"> </w:t>
@@ -453,25 +384,7 @@
         <w:t xml:space="preserve"> </w:t>
       </w:r>
       <w:r>
-        <w:t xml:space="preserve">because our files are saved in</w:t>
-      </w:r>
-      <w:r>
-        <w:t xml:space="preserve"> </w:t>
-      </w:r>
-      <w:r>
-        <w:t xml:space="preserve">‘</w:t>
-      </w:r>
-      <w:r>
-        <w:t xml:space="preserve">comma-separated values</w:t>
-      </w:r>
-      <w:r>
-        <w:t xml:space="preserve">’</w:t>
-      </w:r>
-      <w:r>
-        <w:t xml:space="preserve"> </w:t>
-      </w:r>
-      <w:r>
-        <w:t xml:space="preserve">or csv format. To find out details of how to use this function you can search RStudio’s Help menu (bottom right panel) or type:</w:t>
+        <w:t xml:space="preserve">because our files are saved in 'comma-separated values' or csv format. To find out details of how to use this function you can search RStudio's Help menu (bottom right panel) or type:</w:t>
       </w:r>
     </w:p>
     <w:p>
@@ -496,34 +409,19 @@
         <w:pStyle w:val="FirstParagraph"/>
       </w:pPr>
       <w:r>
-        <w:t xml:space="preserve">The help page shows us the arguments for this function and their default values where applicable. For example, we see sep=”,”, which means the fields in a row will be separated on commas, and header=TRUE, which means it is expecting the first row of the file to contain names for each column.</w:t>
-      </w:r>
-      <w:r>
-        <w:t xml:space="preserve"> </w:t>
-      </w:r>
-      <w:r>
-        <w:t xml:space="preserve">The first file we will work with is the one named</w:t>
-      </w:r>
-      <w:r>
-        <w:t xml:space="preserve"> </w:t>
-      </w:r>
-      <w:r>
-        <w:t xml:space="preserve">‘</w:t>
-      </w:r>
-      <w:r>
-        <w:t xml:space="preserve">inflammation_data.csv</w:t>
-      </w:r>
-      <w:r>
-        <w:t xml:space="preserve">’</w:t>
-      </w:r>
-      <w:r>
-        <w:t xml:space="preserve">. If we inspect this file in Excel or a text editor (by opening it directly from its location on your computer) we see there are no column names, just a large set of numerical values.</w:t>
-      </w:r>
-      <w:r>
-        <w:t xml:space="preserve"> </w:t>
-      </w:r>
-      <w:r>
-        <w:t xml:space="preserve">Therefore, we need to explicitly include the header argument in our command, changing it to FALSE to over-ride the default behaviour of the function. This is an example of how arguments modify a function’s precise behaviour, rather than requiring two separate functions to exist for files with/without header rows.</w:t>
+        <w:t xml:space="preserve">The help page shows us the arguments for this function and their default values where applicable. For example, we see sep=",", which means the fields in a row will be separated on commas, and header=TRUE, which means it is expecting the first row of the file to contain names for each column.</w:t>
+      </w:r>
+      <w:r>
+        <w:t xml:space="preserve"> </w:t>
+      </w:r>
+      <w:r>
+        <w:t xml:space="preserve">The first file we will work with is the one named 'inflammation_data.csv'. If we inspect this file in Excel or a text editor (by opening it directly from its location on your computer) we see there are no column names, just a large set of numerical values.</w:t>
+      </w:r>
+      <w:r>
+        <w:t xml:space="preserve"> </w:t>
+      </w:r>
+      <w:r>
+        <w:t xml:space="preserve">Therefore, we need to explicitly include the header argument in our command, changing it to FALSE to over-ride the default behaviour of the function. This is an example of how arguments modify a function's precise behaviour, rather than requiring two separate functions to exist for files with/without header rows.</w:t>
       </w:r>
     </w:p>
     <w:p>
@@ -600,49 +498,7 @@
           <w:iCs/>
           <w:i/>
         </w:rPr>
-        <w:t xml:space="preserve">Note: if you see an error message similar to</w:t>
-      </w:r>
-      <w:r>
-        <w:rPr>
-          <w:iCs/>
-          <w:i/>
-        </w:rPr>
-        <w:t xml:space="preserve"> </w:t>
-      </w:r>
-      <w:r>
-        <w:rPr>
-          <w:iCs/>
-          <w:i/>
-        </w:rPr>
-        <w:t xml:space="preserve">‘</w:t>
-      </w:r>
-      <w:r>
-        <w:rPr>
-          <w:iCs/>
-          <w:i/>
-        </w:rPr>
-        <w:t xml:space="preserve">No such file or directory</w:t>
-      </w:r>
-      <w:r>
-        <w:rPr>
-          <w:iCs/>
-          <w:i/>
-        </w:rPr>
-        <w:t xml:space="preserve">’</w:t>
-      </w:r>
-      <w:r>
-        <w:rPr>
-          <w:iCs/>
-          <w:i/>
-        </w:rPr>
-        <w:t xml:space="preserve"> </w:t>
-      </w:r>
-      <w:r>
-        <w:rPr>
-          <w:iCs/>
-          <w:i/>
-        </w:rPr>
-        <w:t xml:space="preserve">when trying to read in a file, it is likely that either (i) the file is not located in the current working directory; (ii) there is one (or more) typos in the filename.</w:t>
+        <w:t xml:space="preserve">Note: if you see an error message similar to 'No such file or directory' when trying to read in a file, it is likely that either (i) the file is not located in the current working directory; (ii) there is one (or more) typos in the filename.</w:t>
       </w:r>
     </w:p>
     <w:p>
@@ -671,58 +527,7 @@
         <w:t xml:space="preserve">inf.data</w:t>
       </w:r>
       <w:r>
-        <w:t xml:space="preserve">, in which to store the contents of the file</w:t>
-      </w:r>
-      <w:r>
-        <w:t xml:space="preserve"> </w:t>
-      </w:r>
-      <w:r>
-        <w:t xml:space="preserve">‘</w:t>
-      </w:r>
-      <w:r>
-        <w:t xml:space="preserve">inflammation_data.csv</w:t>
-      </w:r>
-      <w:r>
-        <w:t xml:space="preserve">’</w:t>
-      </w:r>
-      <w:r>
-        <w:t xml:space="preserve">. Our object name is descriptive without being too long, shortening</w:t>
-      </w:r>
-      <w:r>
-        <w:t xml:space="preserve"> </w:t>
-      </w:r>
-      <w:r>
-        <w:t xml:space="preserve">‘</w:t>
-      </w:r>
-      <w:r>
-        <w:t xml:space="preserve">inflammation</w:t>
-      </w:r>
-      <w:r>
-        <w:t xml:space="preserve">’</w:t>
-      </w:r>
-      <w:r>
-        <w:t xml:space="preserve"> </w:t>
-      </w:r>
-      <w:r>
-        <w:t xml:space="preserve">to</w:t>
-      </w:r>
-      <w:r>
-        <w:t xml:space="preserve"> </w:t>
-      </w:r>
-      <w:r>
-        <w:t xml:space="preserve">‘</w:t>
-      </w:r>
-      <w:r>
-        <w:t xml:space="preserve">inf</w:t>
-      </w:r>
-      <w:r>
-        <w:t xml:space="preserve">’</w:t>
-      </w:r>
-      <w:r>
-        <w:t xml:space="preserve"> </w:t>
-      </w:r>
-      <w:r>
-        <w:t xml:space="preserve">for our convenience. We are using the in-built R function</w:t>
+        <w:t xml:space="preserve">, in which to store the contents of the file 'inflammation_data.csv'. Our object name is descriptive without being too long, shortening 'inflammation' to 'inf' for our convenience. We are using the in-built R function</w:t>
       </w:r>
       <w:r>
         <w:t xml:space="preserve"> </w:t>
@@ -948,7 +753,7 @@
         <w:t xml:space="preserve"> </w:t>
       </w:r>
       <w:r>
-        <w:t xml:space="preserve">command to inspect the first 6 rows of each object. For display purposes, we’ll also only include the first 6 columns:</w:t>
+        <w:t xml:space="preserve">command to inspect the first 6 rows of each object. For display purposes, we'll also only include the first 6 columns:</w:t>
       </w:r>
     </w:p>
     <w:p>
@@ -1048,7 +853,7 @@
           <w:iCs/>
           <w:i/>
         </w:rPr>
-        <w:t xml:space="preserve">This is a good example of how easily something unwanted can happen in R and the importance of checking your objects contain what you intend them to. Any mistakes can simply be corrected by re-running the command e.g. with the appropriate header argument, and overwriting any previous version of the object.</w:t>
+        <w:t xml:space="preserve">This is a good example of how easily something unwanted can happen in R and the importance of checking your objects contain what you intend them to. Any mistakes can simply be corrected by re-running the command e.g. with the appropriate header argument, and overwriting any previous version of the object.</w:t>
       </w:r>
     </w:p>
     <w:bookmarkEnd w:id="27"/>
@@ -1066,7 +871,7 @@
         <w:pStyle w:val="FirstParagraph"/>
       </w:pPr>
       <w:r>
-        <w:t xml:space="preserve">Our original file contained rows and columns of data, and R has suitable 2-dimensional data structures to store such data: matrices and dataframes. These can both be thought of as tables of data, analogous to an Excel spreadsheet. Matrices require all columns to be of the same type, while data frames can have columns of different data types. Given that experimental data is often a mixture of numeric values (e.g. measurements) and associated descriptive information, data frames are a very commonly used data structure in R.</w:t>
+        <w:t xml:space="preserve">Our original file contained rows and columns of data, and R has suitable 2-dimensional data structures to store such data: matrices and dataframes. These can both be thought of as tables of data, analogous to an Excel spreadsheet. Matrices require all columns to be of the same type, while data frames can have columns of different data types. Given that experimental data is often a mixture of numeric values (e.g. measurements) and associated descriptive information, data frames are a very commonly used data structure in R.</w:t>
       </w:r>
     </w:p>
     <w:p>
@@ -1111,7 +916,7 @@
         <w:pStyle w:val="FirstParagraph"/>
       </w:pPr>
       <w:r>
-        <w:t xml:space="preserve">We can check how each column of data has been treated by R e.g. for the first column:</w:t>
+        <w:t xml:space="preserve">We can check how each column of data has been treated by R e.g. for the first column:</w:t>
       </w:r>
     </w:p>
     <w:p>
@@ -1455,21 +1260,278 @@
           <w:iCs/>
           <w:i/>
         </w:rPr>
-        <w:t xml:space="preserve">“</w:t>
-      </w:r>
+        <w:t xml:space="preserve">“We are studying inflammation in patients who have been given a new treatment for arthritis. Each row holds the observations for just one patient. Each column holds the inflammation measured in a day, so we have a set of values in successive days."</w:t>
+      </w:r>
+    </w:p>
+    <w:p>
+      <w:pPr>
+        <w:pStyle w:val="BodyText"/>
+      </w:pPr>
+      <w:r>
+        <w:t xml:space="preserve">Our object has 60 rows and 40 columns, so we infer from the information above that there are 60 patients, and 40 days.</w:t>
+      </w:r>
+    </w:p>
+    <w:p>
+      <w:pPr>
+        <w:pStyle w:val="BodyText"/>
+      </w:pPr>
+      <w:r>
+        <w:t xml:space="preserve">Again we see a way for mistakes to easily creep into data analysis – here we have to rely on information given to us second-hand to know what is what. What if that information were wrong? Are there any checks we can make ourselves to be sure patients are in rows? We are not told how many patients were included so simply checking the number of rows won't help. And what if there were 50 patients and measurements taken over 50 days?</w:t>
+      </w:r>
+    </w:p>
+    <w:p>
+      <w:pPr>
+        <w:pStyle w:val="BodyText"/>
+      </w:pPr>
+      <w:r>
+        <w:t xml:space="preserve">Even with careful scrutiny it would be hard to know how the data are presented (patients in rows or columns) from the data alone. We could perhaps make some plots to help us, or we might spot the zero values in the first column. Scrolling down the object display in the top-left panel or displaying the first column in the console confirms they are all zeroes, and the values in each row tend to rise across the first few columns. We may be reassured by this that the patients are indeed in the rows, since we might expect inflammation to rise over time, and an individual recording 0 on every single day might be unlikely (though not impossible).</w:t>
+      </w:r>
+    </w:p>
+    <w:p>
+      <w:pPr>
+        <w:pStyle w:val="BodyText"/>
+      </w:pPr>
+      <w:r>
+        <w:t xml:space="preserve">It would be prudent to add some row and column names to reduce the chance of making a mistake later when dealing with this data:</w:t>
+      </w:r>
+    </w:p>
+    <w:p>
+      <w:pPr>
+        <w:pStyle w:val="SourceCode"/>
+      </w:pPr>
+      <w:r>
+        <w:rPr>
+          <w:rStyle w:val="FunctionTok"/>
+        </w:rPr>
+        <w:t xml:space="preserve">rownames</w:t>
+      </w:r>
+      <w:r>
+        <w:rPr>
+          <w:rStyle w:val="NormalTok"/>
+        </w:rPr>
+        <w:t xml:space="preserve">(inf.data) </w:t>
+      </w:r>
+      <w:r>
+        <w:rPr>
+          <w:rStyle w:val="OtherTok"/>
+        </w:rPr>
+        <w:t xml:space="preserve">&lt;-</w:t>
+      </w:r>
+      <w:r>
+        <w:rPr>
+          <w:rStyle w:val="NormalTok"/>
+        </w:rPr>
+        <w:t xml:space="preserve"> </w:t>
+      </w:r>
+      <w:r>
+        <w:rPr>
+          <w:rStyle w:val="FunctionTok"/>
+        </w:rPr>
+        <w:t xml:space="preserve">paste</w:t>
+      </w:r>
+      <w:r>
+        <w:rPr>
+          <w:rStyle w:val="NormalTok"/>
+        </w:rPr>
+        <w:t xml:space="preserve">(</w:t>
+      </w:r>
+      <w:r>
+        <w:rPr>
+          <w:rStyle w:val="StringTok"/>
+        </w:rPr>
+        <w:t xml:space="preserve">"Patient"</w:t>
+      </w:r>
+      <w:r>
+        <w:rPr>
+          <w:rStyle w:val="NormalTok"/>
+        </w:rPr>
+        <w:t xml:space="preserve">, </w:t>
+      </w:r>
+      <w:r>
+        <w:rPr>
+          <w:rStyle w:val="DecValTok"/>
+        </w:rPr>
+        <w:t xml:space="preserve">1</w:t>
+      </w:r>
+      <w:r>
+        <w:rPr>
+          <w:rStyle w:val="SpecialCharTok"/>
+        </w:rPr>
+        <w:t xml:space="preserve">:</w:t>
+      </w:r>
+      <w:r>
+        <w:rPr>
+          <w:rStyle w:val="DecValTok"/>
+        </w:rPr>
+        <w:t xml:space="preserve">60</w:t>
+      </w:r>
+      <w:r>
+        <w:rPr>
+          <w:rStyle w:val="NormalTok"/>
+        </w:rPr>
+        <w:t xml:space="preserve">, </w:t>
+      </w:r>
+      <w:r>
+        <w:rPr>
+          <w:rStyle w:val="AttributeTok"/>
+        </w:rPr>
+        <w:t xml:space="preserve">sep=</w:t>
+      </w:r>
+      <w:r>
+        <w:rPr>
+          <w:rStyle w:val="StringTok"/>
+        </w:rPr>
+        <w:t xml:space="preserve">"_"</w:t>
+      </w:r>
+      <w:r>
+        <w:rPr>
+          <w:rStyle w:val="NormalTok"/>
+        </w:rPr>
+        <w:t xml:space="preserve">)</w:t>
+      </w:r>
+      <w:r>
+        <w:br/>
+      </w:r>
+      <w:r>
+        <w:rPr>
+          <w:rStyle w:val="FunctionTok"/>
+        </w:rPr>
+        <w:t xml:space="preserve">colnames</w:t>
+      </w:r>
+      <w:r>
+        <w:rPr>
+          <w:rStyle w:val="NormalTok"/>
+        </w:rPr>
+        <w:t xml:space="preserve">(inf.data) </w:t>
+      </w:r>
+      <w:r>
+        <w:rPr>
+          <w:rStyle w:val="OtherTok"/>
+        </w:rPr>
+        <w:t xml:space="preserve">&lt;-</w:t>
+      </w:r>
+      <w:r>
+        <w:rPr>
+          <w:rStyle w:val="NormalTok"/>
+        </w:rPr>
+        <w:t xml:space="preserve">  </w:t>
+      </w:r>
+      <w:r>
+        <w:rPr>
+          <w:rStyle w:val="FunctionTok"/>
+        </w:rPr>
+        <w:t xml:space="preserve">paste</w:t>
+      </w:r>
+      <w:r>
+        <w:rPr>
+          <w:rStyle w:val="NormalTok"/>
+        </w:rPr>
+        <w:t xml:space="preserve">(</w:t>
+      </w:r>
+      <w:r>
+        <w:rPr>
+          <w:rStyle w:val="StringTok"/>
+        </w:rPr>
+        <w:t xml:space="preserve">"Day"</w:t>
+      </w:r>
+      <w:r>
+        <w:rPr>
+          <w:rStyle w:val="NormalTok"/>
+        </w:rPr>
+        <w:t xml:space="preserve">, </w:t>
+      </w:r>
+      <w:r>
+        <w:rPr>
+          <w:rStyle w:val="DecValTok"/>
+        </w:rPr>
+        <w:t xml:space="preserve">1</w:t>
+      </w:r>
+      <w:r>
+        <w:rPr>
+          <w:rStyle w:val="SpecialCharTok"/>
+        </w:rPr>
+        <w:t xml:space="preserve">:</w:t>
+      </w:r>
+      <w:r>
+        <w:rPr>
+          <w:rStyle w:val="DecValTok"/>
+        </w:rPr>
+        <w:t xml:space="preserve">40</w:t>
+      </w:r>
+      <w:r>
+        <w:rPr>
+          <w:rStyle w:val="NormalTok"/>
+        </w:rPr>
+        <w:t xml:space="preserve">, </w:t>
+      </w:r>
+      <w:r>
+        <w:rPr>
+          <w:rStyle w:val="AttributeTok"/>
+        </w:rPr>
+        <w:t xml:space="preserve">sep=</w:t>
+      </w:r>
+      <w:r>
+        <w:rPr>
+          <w:rStyle w:val="StringTok"/>
+        </w:rPr>
+        <w:t xml:space="preserve">"_"</w:t>
+      </w:r>
+      <w:r>
+        <w:rPr>
+          <w:rStyle w:val="NormalTok"/>
+        </w:rPr>
+        <w:t xml:space="preserve">)</w:t>
+      </w:r>
+    </w:p>
+    <w:p>
+      <w:pPr>
+        <w:pStyle w:val="FirstParagraph"/>
+      </w:pPr>
+      <w:r>
+        <w:t xml:space="preserve">This introduces the very useful and versatile function</w:t>
+      </w:r>
+      <w:r>
+        <w:t xml:space="preserve"> </w:t>
+      </w:r>
+      <w:r>
+        <w:rPr>
+          <w:bCs/>
+          <w:b/>
+        </w:rPr>
+        <w:t xml:space="preserve">paste</w:t>
+      </w:r>
+      <w:r>
+        <w:t xml:space="preserve">. Note that adding row and column names does not change the size of the data object, but we can see them displayed by reloading the object. They are similar to the alphabetical columns and numbered rows in an Excel spreadsheet.</w:t>
+      </w:r>
+    </w:p>
+    <w:bookmarkEnd w:id="28"/>
+    <w:bookmarkStart w:id="29" w:name="accessing-data"/>
+    <w:p>
+      <w:pPr>
+        <w:pStyle w:val="Heading2"/>
+      </w:pPr>
+      <w:r>
+        <w:t xml:space="preserve">Accessing Data</w:t>
+      </w:r>
+    </w:p>
+    <w:p>
+      <w:pPr>
+        <w:pStyle w:val="FirstParagraph"/>
+      </w:pPr>
+      <w:r>
+        <w:t xml:space="preserve">Earlier we looked at accessing elements of a one-dimensional vector object. For matrices and dataframes, a similar approach with square brackets is used:</w:t>
+      </w:r>
+    </w:p>
+    <w:p>
+      <w:pPr>
+        <w:pStyle w:val="BodyText"/>
+      </w:pPr>
       <w:r>
         <w:rPr>
           <w:iCs/>
           <w:i/>
         </w:rPr>
-        <w:t xml:space="preserve">We are studying inflammation in patients who have been given a new treatment for arthritis. Each row holds the observations for just one patient. Each column holds the inflammation measured in a day, so we have a set of values in successive days.</w:t>
-      </w:r>
-      <w:r>
-        <w:rPr>
-          <w:iCs/>
-          <w:i/>
-        </w:rPr>
-        <w:t xml:space="preserve">”</w:t>
+        <w:t xml:space="preserve">object_name[rows, cols]</w:t>
       </w:r>
     </w:p>
     <w:p>
@@ -1477,31 +1539,7 @@
         <w:pStyle w:val="BodyText"/>
       </w:pPr>
       <w:r>
-        <w:t xml:space="preserve">Our object has 60 rows and 40 columns, so we infer from the information above that there are 60 patients, and 40 days.</w:t>
-      </w:r>
-    </w:p>
-    <w:p>
-      <w:pPr>
-        <w:pStyle w:val="BodyText"/>
-      </w:pPr>
-      <w:r>
-        <w:t xml:space="preserve">Again we see a way for mistakes to easily creep into data analysis – here we have to rely on information given to us second-hand to know what is what. What if that information were wrong? Are there any checks we can make ourselves to be sure patients are in rows? We are not told how many patients were included so simply checking the number of rows won’t help. And what if there were 50 patients and measurements taken over 50 days?</w:t>
-      </w:r>
-    </w:p>
-    <w:p>
-      <w:pPr>
-        <w:pStyle w:val="BodyText"/>
-      </w:pPr>
-      <w:r>
-        <w:t xml:space="preserve">Even with careful scrutiny it would be hard to know how the data are presented (patients in rows or columns) from the data alone. We could perhaps make some plots to help us, or we might spot the zero values in the first column. Scrolling down the object display in the top-left panel or displaying the first column in the console confirms they are all zeroes, and the values in each row tend to rise across the first few columns. We may be reassured by this that the patients are indeed in the rows, since we might expect inflammation to rise over time, and an individual recording 0 on every single day might be unlikely (though not impossible).</w:t>
-      </w:r>
-    </w:p>
-    <w:p>
-      <w:pPr>
-        <w:pStyle w:val="BodyText"/>
-      </w:pPr>
-      <w:r>
-        <w:t xml:space="preserve">It would be prudent to add some row and column names to reduce the chance of making a mistake later when dealing with this data:</w:t>
+        <w:t xml:space="preserve">By specifying the rows and columns of interest, an object can be subset in a variety of ways to inspect or extract different parts of it.</w:t>
       </w:r>
     </w:p>
     <w:p>
@@ -1510,45 +1548,57 @@
       </w:pPr>
       <w:r>
         <w:rPr>
-          <w:rStyle w:val="FunctionTok"/>
-        </w:rPr>
-        <w:t xml:space="preserve">rownames</w:t>
-      </w:r>
-      <w:r>
-        <w:rPr>
-          <w:rStyle w:val="NormalTok"/>
-        </w:rPr>
-        <w:t xml:space="preserve">(inf.data) </w:t>
-      </w:r>
-      <w:r>
-        <w:rPr>
-          <w:rStyle w:val="OtherTok"/>
-        </w:rPr>
-        <w:t xml:space="preserve">&lt;-</w:t>
-      </w:r>
-      <w:r>
-        <w:rPr>
-          <w:rStyle w:val="NormalTok"/>
-        </w:rPr>
-        <w:t xml:space="preserve"> </w:t>
-      </w:r>
-      <w:r>
-        <w:rPr>
-          <w:rStyle w:val="FunctionTok"/>
-        </w:rPr>
-        <w:t xml:space="preserve">paste</w:t>
-      </w:r>
-      <w:r>
-        <w:rPr>
-          <w:rStyle w:val="NormalTok"/>
-        </w:rPr>
-        <w:t xml:space="preserve">(</w:t>
-      </w:r>
-      <w:r>
-        <w:rPr>
-          <w:rStyle w:val="StringTok"/>
-        </w:rPr>
-        <w:t xml:space="preserve">"Patient"</w:t>
+          <w:rStyle w:val="NormalTok"/>
+        </w:rPr>
+        <w:t xml:space="preserve">inf.data[</w:t>
+      </w:r>
+      <w:r>
+        <w:rPr>
+          <w:rStyle w:val="DecValTok"/>
+        </w:rPr>
+        <w:t xml:space="preserve">1</w:t>
+      </w:r>
+      <w:r>
+        <w:rPr>
+          <w:rStyle w:val="NormalTok"/>
+        </w:rPr>
+        <w:t xml:space="preserve">,</w:t>
+      </w:r>
+      <w:r>
+        <w:rPr>
+          <w:rStyle w:val="DecValTok"/>
+        </w:rPr>
+        <w:t xml:space="preserve">1</w:t>
+      </w:r>
+      <w:r>
+        <w:rPr>
+          <w:rStyle w:val="NormalTok"/>
+        </w:rPr>
+        <w:t xml:space="preserve">] </w:t>
+      </w:r>
+      <w:r>
+        <w:rPr>
+          <w:rStyle w:val="CommentTok"/>
+        </w:rPr>
+        <w:t xml:space="preserve"># this pulls out the data value in the first row of the first column</w:t>
+      </w:r>
+      <w:r>
+        <w:br/>
+      </w:r>
+      <w:r>
+        <w:br/>
+      </w:r>
+      <w:r>
+        <w:rPr>
+          <w:rStyle w:val="NormalTok"/>
+        </w:rPr>
+        <w:t xml:space="preserve">inf.data[</w:t>
+      </w:r>
+      <w:r>
+        <w:rPr>
+          <w:rStyle w:val="DecValTok"/>
+        </w:rPr>
+        <w:t xml:space="preserve">30</w:t>
       </w:r>
       <w:r>
         <w:rPr>
@@ -1560,136 +1610,19 @@
         <w:rPr>
           <w:rStyle w:val="DecValTok"/>
         </w:rPr>
-        <w:t xml:space="preserve">1</w:t>
-      </w:r>
-      <w:r>
-        <w:rPr>
-          <w:rStyle w:val="SpecialCharTok"/>
-        </w:rPr>
-        <w:t xml:space="preserve">:</w:t>
-      </w:r>
-      <w:r>
-        <w:rPr>
-          <w:rStyle w:val="DecValTok"/>
-        </w:rPr>
-        <w:t xml:space="preserve">60</w:t>
-      </w:r>
-      <w:r>
-        <w:rPr>
-          <w:rStyle w:val="NormalTok"/>
-        </w:rPr>
-        <w:t xml:space="preserve">, </w:t>
-      </w:r>
-      <w:r>
-        <w:rPr>
-          <w:rStyle w:val="AttributeTok"/>
-        </w:rPr>
-        <w:t xml:space="preserve">sep=</w:t>
-      </w:r>
-      <w:r>
-        <w:rPr>
-          <w:rStyle w:val="StringTok"/>
-        </w:rPr>
-        <w:t xml:space="preserve">"_"</w:t>
-      </w:r>
-      <w:r>
-        <w:rPr>
-          <w:rStyle w:val="NormalTok"/>
-        </w:rPr>
-        <w:t xml:space="preserve">)</w:t>
-      </w:r>
-      <w:r>
-        <w:br/>
-      </w:r>
-      <w:r>
-        <w:rPr>
-          <w:rStyle w:val="FunctionTok"/>
-        </w:rPr>
-        <w:t xml:space="preserve">colnames</w:t>
-      </w:r>
-      <w:r>
-        <w:rPr>
-          <w:rStyle w:val="NormalTok"/>
-        </w:rPr>
-        <w:t xml:space="preserve">(inf.data) </w:t>
-      </w:r>
-      <w:r>
-        <w:rPr>
-          <w:rStyle w:val="OtherTok"/>
-        </w:rPr>
-        <w:t xml:space="preserve">&lt;-</w:t>
-      </w:r>
-      <w:r>
-        <w:rPr>
-          <w:rStyle w:val="NormalTok"/>
-        </w:rPr>
-        <w:t xml:space="preserve">  </w:t>
-      </w:r>
-      <w:r>
-        <w:rPr>
-          <w:rStyle w:val="FunctionTok"/>
-        </w:rPr>
-        <w:t xml:space="preserve">paste</w:t>
-      </w:r>
-      <w:r>
-        <w:rPr>
-          <w:rStyle w:val="NormalTok"/>
-        </w:rPr>
-        <w:t xml:space="preserve">(</w:t>
-      </w:r>
-      <w:r>
-        <w:rPr>
-          <w:rStyle w:val="StringTok"/>
-        </w:rPr>
-        <w:t xml:space="preserve">"Day"</w:t>
-      </w:r>
-      <w:r>
-        <w:rPr>
-          <w:rStyle w:val="NormalTok"/>
-        </w:rPr>
-        <w:t xml:space="preserve">, </w:t>
-      </w:r>
-      <w:r>
-        <w:rPr>
-          <w:rStyle w:val="DecValTok"/>
-        </w:rPr>
-        <w:t xml:space="preserve">1</w:t>
-      </w:r>
-      <w:r>
-        <w:rPr>
-          <w:rStyle w:val="SpecialCharTok"/>
-        </w:rPr>
-        <w:t xml:space="preserve">:</w:t>
-      </w:r>
-      <w:r>
-        <w:rPr>
-          <w:rStyle w:val="DecValTok"/>
-        </w:rPr>
-        <w:t xml:space="preserve">40</w:t>
-      </w:r>
-      <w:r>
-        <w:rPr>
-          <w:rStyle w:val="NormalTok"/>
-        </w:rPr>
-        <w:t xml:space="preserve">, </w:t>
-      </w:r>
-      <w:r>
-        <w:rPr>
-          <w:rStyle w:val="AttributeTok"/>
-        </w:rPr>
-        <w:t xml:space="preserve">sep=</w:t>
-      </w:r>
-      <w:r>
-        <w:rPr>
-          <w:rStyle w:val="StringTok"/>
-        </w:rPr>
-        <w:t xml:space="preserve">"_"</w:t>
-      </w:r>
-      <w:r>
-        <w:rPr>
-          <w:rStyle w:val="NormalTok"/>
-        </w:rPr>
-        <w:t xml:space="preserve">)</w:t>
+        <w:t xml:space="preserve">20</w:t>
+      </w:r>
+      <w:r>
+        <w:rPr>
+          <w:rStyle w:val="NormalTok"/>
+        </w:rPr>
+        <w:t xml:space="preserve">] </w:t>
+      </w:r>
+      <w:r>
+        <w:rPr>
+          <w:rStyle w:val="CommentTok"/>
+        </w:rPr>
+        <w:t xml:space="preserve"># any single entry can be extracted by specifying the row and column</w:t>
       </w:r>
     </w:p>
     <w:p>
@@ -1697,58 +1630,7 @@
         <w:pStyle w:val="FirstParagraph"/>
       </w:pPr>
       <w:r>
-        <w:t xml:space="preserve">This introduces the very useful and versatile function</w:t>
-      </w:r>
-      <w:r>
-        <w:t xml:space="preserve"> </w:t>
-      </w:r>
-      <w:r>
-        <w:rPr>
-          <w:bCs/>
-          <w:b/>
-        </w:rPr>
-        <w:t xml:space="preserve">paste</w:t>
-      </w:r>
-      <w:r>
-        <w:t xml:space="preserve">. Note that adding row and column names does not change the size of the data object, but we can see them displayed by reloading the object. They are similar to the alphabetical columns and numbered rows in an Excel spreadsheet.</w:t>
-      </w:r>
-    </w:p>
-    <w:bookmarkEnd w:id="28"/>
-    <w:bookmarkStart w:id="29" w:name="accessing-data"/>
-    <w:p>
-      <w:pPr>
-        <w:pStyle w:val="Heading2"/>
-      </w:pPr>
-      <w:r>
-        <w:t xml:space="preserve">Accessing Data</w:t>
-      </w:r>
-    </w:p>
-    <w:p>
-      <w:pPr>
-        <w:pStyle w:val="FirstParagraph"/>
-      </w:pPr>
-      <w:r>
-        <w:t xml:space="preserve">Earlier we looked at accessing elements of a one-dimensional vector object. For matrices and dataframes, a similar approach with square brackets is used:</w:t>
-      </w:r>
-    </w:p>
-    <w:p>
-      <w:pPr>
-        <w:pStyle w:val="BodyText"/>
-      </w:pPr>
-      <w:r>
-        <w:rPr>
-          <w:iCs/>
-          <w:i/>
-        </w:rPr>
-        <w:t xml:space="preserve">object_name[rows, cols]</w:t>
-      </w:r>
-    </w:p>
-    <w:p>
-      <w:pPr>
-        <w:pStyle w:val="BodyText"/>
-      </w:pPr>
-      <w:r>
-        <w:t xml:space="preserve">By specifying the rows and columns of interest, an object can be subset in a variety of ways to inspect or extract different parts of it.</w:t>
+        <w:t xml:space="preserve">How might you select the data in the first 5 rows for the first 5 columns? Add your command for this below.</w:t>
       </w:r>
     </w:p>
     <w:p>
@@ -1757,100 +1639,9 @@
       </w:pPr>
       <w:r>
         <w:rPr>
-          <w:rStyle w:val="NormalTok"/>
-        </w:rPr>
-        <w:t xml:space="preserve">inf.data[</w:t>
-      </w:r>
-      <w:r>
-        <w:rPr>
-          <w:rStyle w:val="DecValTok"/>
-        </w:rPr>
-        <w:t xml:space="preserve">1</w:t>
-      </w:r>
-      <w:r>
-        <w:rPr>
-          <w:rStyle w:val="NormalTok"/>
-        </w:rPr>
-        <w:t xml:space="preserve">,</w:t>
-      </w:r>
-      <w:r>
-        <w:rPr>
-          <w:rStyle w:val="DecValTok"/>
-        </w:rPr>
-        <w:t xml:space="preserve">1</w:t>
-      </w:r>
-      <w:r>
-        <w:rPr>
-          <w:rStyle w:val="NormalTok"/>
-        </w:rPr>
-        <w:t xml:space="preserve">] </w:t>
-      </w:r>
-      <w:r>
-        <w:rPr>
-          <w:rStyle w:val="CommentTok"/>
-        </w:rPr>
-        <w:t xml:space="preserve"># this pulls out the data value in the first row of the first column</w:t>
-      </w:r>
-      <w:r>
-        <w:br/>
-      </w:r>
-      <w:r>
-        <w:br/>
-      </w:r>
-      <w:r>
-        <w:rPr>
-          <w:rStyle w:val="NormalTok"/>
-        </w:rPr>
-        <w:t xml:space="preserve">inf.data[</w:t>
-      </w:r>
-      <w:r>
-        <w:rPr>
-          <w:rStyle w:val="DecValTok"/>
-        </w:rPr>
-        <w:t xml:space="preserve">30</w:t>
-      </w:r>
-      <w:r>
-        <w:rPr>
-          <w:rStyle w:val="NormalTok"/>
-        </w:rPr>
-        <w:t xml:space="preserve">, </w:t>
-      </w:r>
-      <w:r>
-        <w:rPr>
-          <w:rStyle w:val="DecValTok"/>
-        </w:rPr>
-        <w:t xml:space="preserve">20</w:t>
-      </w:r>
-      <w:r>
-        <w:rPr>
-          <w:rStyle w:val="NormalTok"/>
-        </w:rPr>
-        <w:t xml:space="preserve">] </w:t>
-      </w:r>
-      <w:r>
-        <w:rPr>
-          <w:rStyle w:val="CommentTok"/>
-        </w:rPr>
-        <w:t xml:space="preserve"># any single entry can be extracted by specifying the row and column</w:t>
-      </w:r>
-    </w:p>
-    <w:p>
-      <w:pPr>
-        <w:pStyle w:val="FirstParagraph"/>
-      </w:pPr>
-      <w:r>
-        <w:t xml:space="preserve">How might you select the data in the first 5 rows for the first 5 columns? Add your command for this below.</w:t>
-      </w:r>
-    </w:p>
-    <w:p>
-      <w:pPr>
-        <w:pStyle w:val="SourceCode"/>
-      </w:pPr>
-      <w:r>
-        <w:rPr>
           <w:rStyle w:val="DocumentationTok"/>
         </w:rPr>
-        <w:t xml:space="preserve">## If we need to select non-contiguous portions of the object, we’ll need the help of the c() function:</w:t>
+        <w:t xml:space="preserve">## If we need to select non-contiguous portions of the object, we'll need the help of the c() function:</w:t>
       </w:r>
       <w:r>
         <w:br/>
@@ -2125,7 +1916,7 @@
         <w:pStyle w:val="BodyText"/>
       </w:pPr>
       <w:r>
-        <w:t xml:space="preserve">Suppose we want to find the maximum inflammation score for each patient across the 40 days of measurements. Let’s start by calculating it for patient 1.</w:t>
+        <w:t xml:space="preserve">Suppose we want to find the maximum inflammation score for each patient across the 40 days of measurements. Let's start by calculating it for patient 1.</w:t>
       </w:r>
     </w:p>
     <w:p>
@@ -2133,7 +1924,7 @@
         <w:pStyle w:val="BodyText"/>
       </w:pPr>
       <w:r>
-        <w:t xml:space="preserve">Extracting the data for patient 1 (i.e. the first row) is the first obvious step, and perhaps we decide it makes sense to store the values for this patient in a new object:</w:t>
+        <w:t xml:space="preserve">Extracting the data for patient 1 (i.e. the first row) is the first obvious step, and perhaps we decide it makes sense to store the values for this patient in a new object:</w:t>
       </w:r>
     </w:p>
     <w:p>
@@ -2213,7 +2004,7 @@
         <w:pStyle w:val="Compact"/>
       </w:pPr>
       <w:r>
-        <w:t xml:space="preserve">we’ve created an additional object to store data that is simply a duplicate of what is already contained in our original object</w:t>
+        <w:t xml:space="preserve">we've created an additional object to store data that is simply a duplicate of what is already contained in our original object</w:t>
       </w:r>
     </w:p>
     <w:p>
@@ -2225,7 +2016,7 @@
         <w:pStyle w:val="Compact"/>
       </w:pPr>
       <w:r>
-        <w:t xml:space="preserve">it doesn’t scale well to do this for all 60 patients</w:t>
+        <w:t xml:space="preserve">it doesn't scale well to do this for all 60 patients</w:t>
       </w:r>
     </w:p>
     <w:p>
@@ -2245,7 +2036,7 @@
         <w:pStyle w:val="FirstParagraph"/>
       </w:pPr>
       <w:r>
-        <w:t xml:space="preserve">If we did continue with this approach, there would be 60 new objects (all with very similar names), a high probability of having made a typing mistake somewhere (perhaps overwriting one patient’s data with another), and a large set of results that we’d have to manually write down or transfer to an Excel spreadsheet - all of which is very messy and prone to error.</w:t>
+        <w:t xml:space="preserve">If we did continue with this approach, there would be 60 new objects (all with very similar names), a high probability of having made a typing mistake somewhere (perhaps overwriting one patient's data with another), and a large set of results that we'd have to manually write down or transfer to an Excel spreadsheet - all of which is very messy and prone to error.</w:t>
       </w:r>
     </w:p>
     <w:p>
@@ -2374,7 +2165,7 @@
         <w:pStyle w:val="BodyText"/>
       </w:pPr>
       <w:r>
-        <w:t xml:space="preserve">We’d really like a way to this for all 60 patients without duplicating the code 60 times. Loops are one option (not discussed here) but the</w:t>
+        <w:t xml:space="preserve">We'd really like a way to this for all 60 patients without duplicating the code 60 times. Loops are one option (not discussed here) but the</w:t>
       </w:r>
       <w:r>
         <w:t xml:space="preserve"> </w:t>
@@ -2757,13 +2548,13 @@
         <w:pStyle w:val="FirstParagraph"/>
       </w:pPr>
       <w:r>
-        <w:t xml:space="preserve">Visualising data is a vital part of statistical analysis, and R’s plotting capabilities are a key reason for its popularity. There is a related course R: Visualisation that you can take if interested to learn more. Here, we introduce ways to make a few simple plots.</w:t>
-      </w:r>
-      <w:r>
-        <w:t xml:space="preserve"> </w:t>
-      </w:r>
-      <w:r>
-        <w:t xml:space="preserve">Let’s take a look at the average inflammation over time. Recall that we already calculated these values above and saved them in an object named</w:t>
+        <w:t xml:space="preserve">Visualising data is a vital part of statistical analysis, and R's plotting capabilities are a key reason for its popularity. There is a related course R: Visualisation that you can take if interested to learn more. Here, we introduce ways to make a few simple plots.</w:t>
+      </w:r>
+      <w:r>
+        <w:t xml:space="preserve"> </w:t>
+      </w:r>
+      <w:r>
+        <w:t xml:space="preserve">Let's take a look at the average inflammation over time. Recall that we already calculated these values above and saved them in an object named</w:t>
       </w:r>
       <w:r>
         <w:t xml:space="preserve"> </w:t>
@@ -3466,25 +3257,7 @@
         <w:pStyle w:val="FirstParagraph"/>
       </w:pPr>
       <w:r>
-        <w:t xml:space="preserve">This will be saved to the current working directory by default so if we check the folder, a new file named</w:t>
-      </w:r>
-      <w:r>
-        <w:t xml:space="preserve"> </w:t>
-      </w:r>
-      <w:r>
-        <w:t xml:space="preserve">‘</w:t>
-      </w:r>
-      <w:r>
-        <w:t xml:space="preserve">Inflammation_plots.pdf</w:t>
-      </w:r>
-      <w:r>
-        <w:t xml:space="preserve">’</w:t>
-      </w:r>
-      <w:r>
-        <w:t xml:space="preserve"> </w:t>
-      </w:r>
-      <w:r>
-        <w:t xml:space="preserve">should have been created. The onefile=T argument instructs R to append additional plots to the same file and the</w:t>
+        <w:t xml:space="preserve">This will be saved to the current working directory by default so if we check the folder, a new file named 'Inflammation_plots.pdf' should have been created. The onefile=T argument instructs R to append additional plots to the same file and the</w:t>
       </w:r>
       <w:r>
         <w:t xml:space="preserve"> </w:t>
@@ -3518,7 +3291,7 @@
         <w:pStyle w:val="FirstParagraph"/>
       </w:pPr>
       <w:r>
-        <w:t xml:space="preserve">We’ll next read in data from another file to illustrate a few more features of data frames and how to work with them in R. In this case the file does contain a header row and the default arguments for read.csv are appropriate for this file so we only need provide the filename:</w:t>
+        <w:t xml:space="preserve">We'll next read in data from another file to illustrate a few more features of data frames and how to work with them in R. In this case the file does contain a header row and the default arguments for read.csv are appropriate for this file so we only need provide the filename:</w:t>
       </w:r>
     </w:p>
     <w:p>
@@ -3588,7 +3361,7 @@
         <w:pStyle w:val="FirstParagraph"/>
       </w:pPr>
       <w:r>
-        <w:t xml:space="preserve">This displays the first 6 rows, and we can see immediately that we have a range of different types of data in each column. Let’s see how R has treated it (you can paste the following 4 lines as one block).</w:t>
+        <w:t xml:space="preserve">This displays the first 6 rows, and we can see immediately that we have a range of different types of data in each column. Let's see how R has treated it (you can paste the following 4 lines as one block).</w:t>
       </w:r>
     </w:p>
     <w:p>
@@ -3700,7 +3473,7 @@
         <w:pStyle w:val="FirstParagraph"/>
       </w:pPr>
       <w:r>
-        <w:t xml:space="preserve">Here, we’ve used a</w:t>
+        <w:t xml:space="preserve">Here, we've used a</w:t>
       </w:r>
       <w:r>
         <w:t xml:space="preserve"> </w:t>
@@ -3729,7 +3502,7 @@
         <w:t xml:space="preserve">data2</w:t>
       </w:r>
       <w:r>
-        <w:t xml:space="preserve">, and print to screen the class of each column. The output tells us that columns 1:3 are treated as factors, column 5 as numeric and the remaining columns as integer values. We haven’t yet mentioned factors and will only briefly discuss them here but they are very important for statistical analysis in R. They are one-dimensional, like vectors, and are particularly useful for categorical data.</w:t>
+        <w:t xml:space="preserve">, and print to screen the class of each column. The output tells us that columns 1:3 are treated as factors, column 5 as numeric and the remaining columns as integer values. We haven't yet mentioned factors and will only briefly discuss them here but they are very important for statistical analysis in R. They are one-dimensional, like vectors, and are particularly useful for categorical data.</w:t>
       </w:r>
     </w:p>
     <w:p>
@@ -3842,7 +3615,7 @@
         <w:t xml:space="preserve">read.table</w:t>
       </w:r>
       <w:r>
-        <w:t xml:space="preserve">. We don’t always want to do this though, and indeed it is usually preferable to switch this behaviour off, and specifically convert data we do want to treat as factors later. This is because factors store data differently and so can sometimes behave differently to vectors. For example, here the first column of IDs would preferably be a character vector, as could Gender unless we needed to include it as an additional explanatory factor in our analysis model.</w:t>
+        <w:t xml:space="preserve">. We don't always want to do this though, and indeed it is usually preferable to switch this behaviour off, and specifically convert data we do want to treat as factors later. This is because factors store data differently and so can sometimes behave differently to vectors. For example, here the first column of IDs would preferably be a character vector, as could Gender unless we needed to include it as an additional explanatory factor in our analysis model.</w:t>
       </w:r>
     </w:p>
     <w:p>
@@ -3850,25 +3623,7 @@
         <w:pStyle w:val="BodyText"/>
       </w:pPr>
       <w:r>
-        <w:t xml:space="preserve">The way to switch off this default behaviour is with the argument</w:t>
-      </w:r>
-      <w:r>
-        <w:t xml:space="preserve"> </w:t>
-      </w:r>
-      <w:r>
-        <w:t xml:space="preserve">‘</w:t>
-      </w:r>
-      <w:r>
-        <w:t xml:space="preserve">stringsAsFactors</w:t>
-      </w:r>
-      <w:r>
-        <w:t xml:space="preserve">’</w:t>
-      </w:r>
-      <w:r>
-        <w:t xml:space="preserve"> </w:t>
-      </w:r>
-      <w:r>
-        <w:t xml:space="preserve">– if you check the help page for</w:t>
+        <w:t xml:space="preserve">The way to switch off this default behaviour is with the argument 'stringsAsFactors' – if you check the help page for</w:t>
       </w:r>
       <w:r>
         <w:t xml:space="preserve"> </w:t>
@@ -3884,7 +3639,7 @@
         <w:t xml:space="preserve"> </w:t>
       </w:r>
       <w:r>
-        <w:t xml:space="preserve">again, you’ll see it listed among the arguments, and it is TRUE by default (although it’s not readily apparent that this is the case).</w:t>
+        <w:t xml:space="preserve">again, you'll see it listed among the arguments, and it is TRUE by default (although it's not readily apparent that this is the case).</w:t>
       </w:r>
     </w:p>
     <w:p>
@@ -4467,7 +4222,7 @@
         <w:pStyle w:val="BodyText"/>
       </w:pPr>
       <w:r>
-        <w:t xml:space="preserve">Well, we have reached the end of today’s course – we hope it was useful for you and good luck on your R journey! Please see below for further reading and information.</w:t>
+        <w:t xml:space="preserve">Well, we have reached the end of today's course – we hope it was useful for you and good luck on your R journey! Please see below for further reading and information.</w:t>
       </w:r>
     </w:p>
     <w:bookmarkEnd w:id="32"/>
@@ -4649,25 +4404,7 @@
         <w:pStyle w:val="BodyText"/>
       </w:pPr>
       <w:r>
-        <w:t xml:space="preserve">One page</w:t>
-      </w:r>
-      <w:r>
-        <w:t xml:space="preserve"> </w:t>
-      </w:r>
-      <w:r>
-        <w:t xml:space="preserve">‘</w:t>
-      </w:r>
-      <w:r>
-        <w:t xml:space="preserve">quick reference</w:t>
-      </w:r>
-      <w:r>
-        <w:t xml:space="preserve">’</w:t>
-      </w:r>
-      <w:r>
-        <w:t xml:space="preserve"> </w:t>
-      </w:r>
-      <w:r>
-        <w:t xml:space="preserve">documents:</w:t>
+        <w:t xml:space="preserve">One page 'quick reference' documents:</w:t>
       </w:r>
       <w:r>
         <w:t xml:space="preserve"> </w:t>
@@ -4724,28 +4461,13 @@
         <w:pStyle w:val="FirstParagraph"/>
       </w:pPr>
       <w:r>
-        <w:t xml:space="preserve">When freshly installed, R has only its basic functions available. This is still a considerable number of functions and is adequate for a great many tasks. R’s functionality is extended by the use of packages, each of which is a self-contained bundle of additional functions. These are typically written by people other than the main R developers, but a centralised repository of these packages (CRAN) is maintained and accessible from within R.</w:t>
-      </w:r>
-      <w:r>
-        <w:t xml:space="preserve"> </w:t>
-      </w:r>
-      <w:r>
-        <w:t xml:space="preserve">For example, to install the package called</w:t>
-      </w:r>
-      <w:r>
-        <w:t xml:space="preserve"> </w:t>
-      </w:r>
-      <w:r>
-        <w:t xml:space="preserve">‘</w:t>
-      </w:r>
-      <w:r>
-        <w:t xml:space="preserve">limma</w:t>
-      </w:r>
-      <w:r>
-        <w:t xml:space="preserve">’</w:t>
-      </w:r>
-      <w:r>
-        <w:t xml:space="preserve">, you would use:</w:t>
+        <w:t xml:space="preserve">When freshly installed, R has only its basic functions available. This is still a considerable number of functions and is adequate for a great many tasks. R's functionality is extended by the use of packages, each of which is a self-contained bundle of additional functions. These are typically written by people other than the main R developers, but a centralised repository of these packages (CRAN) is maintained and accessible from within R.</w:t>
+      </w:r>
+      <w:r>
+        <w:t xml:space="preserve"> </w:t>
+      </w:r>
+      <w:r>
+        <w:t xml:space="preserve">For example, to install the package called 'limma', you would use:</w:t>
       </w:r>
     </w:p>
     <w:p>
@@ -4813,7 +4535,7 @@
         <w:pStyle w:val="FirstParagraph"/>
       </w:pPr>
       <w:r>
-        <w:t xml:space="preserve">You will need to do this each time you restart R. This step is required so you don’t waste memory by loading in packages you don’t need every session.</w:t>
+        <w:t xml:space="preserve">You will need to do this each time you restart R. This step is required so you don't waste memory by loading in packages you don't need every session.</w:t>
       </w:r>
       <w:r>
         <w:t xml:space="preserve"> </w:t>
@@ -4854,7 +4576,7 @@
         <w:t xml:space="preserve"> </w:t>
       </w:r>
       <w:r>
-        <w:t xml:space="preserve">Many of the packages in Bioconductor are also available via CRAN using the usual package installation method. However, Bioconductor has its own preferred installation mechanism which gets around some of R’s more annoying limitations with version incompatibilities. In particular, the packages in Bioconductor are updated more swiftly following the release of a new version of R.</w:t>
+        <w:t xml:space="preserve">Many of the packages in Bioconductor are also available via CRAN using the usual package installation method. However, Bioconductor has its own preferred installation mechanism which gets around some of R's more annoying limitations with version incompatibilities. In particular, the packages in Bioconductor are updated more swiftly following the release of a new version of R.</w:t>
       </w:r>
       <w:r>
         <w:t xml:space="preserve"> </w:t>

</xml_diff>